<commit_message>
Update result.html, Add unsearched paper information complete button
</commit_message>
<xml_diff>
--- a/使用说明.docx
+++ b/使用说明.docx
@@ -25,7 +25,7 @@
       <w:pPr>
         <w:ind w:firstLine="480"/>
         <w:rPr>
-          <w:rFonts w:ascii="黑体" w:eastAsia="黑体" w:hAnsi="黑体" w:hint="eastAsia"/>
+          <w:rFonts w:ascii="黑体" w:eastAsia="黑体" w:hAnsi="黑体"/>
           <w:sz w:val="36"/>
           <w:szCs w:val="40"/>
         </w:rPr>
@@ -35,7 +35,6 @@
       <w:pPr>
         <w:ind w:firstLine="480"/>
         <w:rPr>
-          <w:rFonts w:hint="eastAsia"/>
           <w:b/>
           <w:bCs/>
           <w:sz w:val="28"/>
@@ -94,38 +93,26 @@
         </w:rPr>
         <w:t>代码下载地址为</w:t>
       </w:r>
-      <w:r>
-        <w:fldChar w:fldCharType="begin"/>
-      </w:r>
-      <w:r>
-        <w:instrText xml:space="preserve"> HYPERLINK "https://github.com/NoRomantic/PaperSearchSystem" </w:instrText>
-      </w:r>
-      <w:r>
-        <w:fldChar w:fldCharType="separate"/>
-      </w:r>
-      <w:r>
-        <w:rPr>
-          <w:rStyle w:val="a3"/>
-        </w:rPr>
-        <w:t>https://github.com/NoRomantic/PaperSearchSystem</w:t>
-      </w:r>
-      <w:r>
-        <w:fldChar w:fldCharType="end"/>
-      </w:r>
+      <w:hyperlink r:id="rId4" w:history="1">
+        <w:r>
+          <w:rPr>
+            <w:rStyle w:val="a3"/>
+          </w:rPr>
+          <w:t>https://github.com/NoRomantic/PaperSearchSystem</w:t>
+        </w:r>
+      </w:hyperlink>
       <w:r>
         <w:rPr>
           <w:rFonts w:hint="eastAsia"/>
         </w:rPr>
         <w:t>，之后安装相应的软件包即可。该网站依赖的包有</w:t>
       </w:r>
-      <w:proofErr w:type="spellStart"/>
       <w:r>
         <w:rPr>
           <w:rFonts w:hint="eastAsia"/>
         </w:rPr>
         <w:t>django</w:t>
       </w:r>
-      <w:proofErr w:type="spellEnd"/>
       <w:r>
         <w:rPr>
           <w:rFonts w:hint="eastAsia"/>
@@ -180,14 +167,12 @@
         </w:rPr>
         <w:t>环境配置完成后，打开</w:t>
       </w:r>
-      <w:proofErr w:type="spellStart"/>
       <w:r>
         <w:rPr>
           <w:rFonts w:hint="eastAsia"/>
         </w:rPr>
         <w:t>cmd</w:t>
       </w:r>
-      <w:proofErr w:type="spellEnd"/>
       <w:r>
         <w:rPr>
           <w:rFonts w:hint="eastAsia"/>
@@ -201,37 +186,18 @@
         <w:ind w:firstLine="482"/>
       </w:pPr>
       <w:r>
-        <w:t xml:space="preserve">python manage.py </w:t>
-      </w:r>
-      <w:proofErr w:type="spellStart"/>
-      <w:r>
-        <w:t>runserver</w:t>
-      </w:r>
-      <w:proofErr w:type="spellEnd"/>
-    </w:p>
-    <w:p>
-      <w:pPr>
-        <w:ind w:firstLine="480"/>
-      </w:pPr>
-      <w:r>
-        <w:rPr>
-          <w:rFonts w:hint="eastAsia"/>
-        </w:rPr>
-        <w:t>然后在浏览器中输入网址（</w:t>
-      </w:r>
-      <w:proofErr w:type="gramStart"/>
-      <w:r>
-        <w:rPr>
-          <w:rFonts w:hint="eastAsia"/>
-        </w:rPr>
-        <w:t>推荐谷歌浏览器</w:t>
-      </w:r>
-      <w:proofErr w:type="gramEnd"/>
-      <w:r>
-        <w:rPr>
-          <w:rFonts w:hint="eastAsia"/>
-        </w:rPr>
-        <w:t>）</w:t>
+        <w:t>python manage.py runserver</w:t>
+      </w:r>
+    </w:p>
+    <w:p>
+      <w:pPr>
+        <w:ind w:firstLine="480"/>
+      </w:pPr>
+      <w:r>
+        <w:rPr>
+          <w:rFonts w:hint="eastAsia"/>
+        </w:rPr>
+        <w:t>然后在浏览器中输入网址（推荐谷歌浏览器）</w:t>
       </w:r>
     </w:p>
     <w:p>
@@ -239,7 +205,7 @@
         <w:spacing w:afterLines="50" w:after="156"/>
         <w:ind w:firstLine="482"/>
       </w:pPr>
-      <w:hyperlink r:id="rId4" w:history="1">
+      <w:hyperlink r:id="rId5" w:history="1">
         <w:r>
           <w:rPr>
             <w:rStyle w:val="a3"/>
@@ -264,9 +230,6 @@
       <w:pPr>
         <w:spacing w:afterLines="50" w:after="156"/>
         <w:ind w:firstLine="482"/>
-        <w:rPr>
-          <w:rFonts w:hint="eastAsia"/>
-        </w:rPr>
       </w:pPr>
       <w:r>
         <w:rPr>
@@ -281,53 +244,21 @@
         <w:rPr>
           <w:rFonts w:hint="eastAsia"/>
         </w:rPr>
-        <w:t>本网站查找论文使用的网站是</w:t>
-      </w:r>
-      <w:proofErr w:type="gramStart"/>
-      <w:r>
-        <w:rPr>
-          <w:rFonts w:hint="eastAsia"/>
-        </w:rPr>
-        <w:t>谷粉学术</w:t>
-      </w:r>
-      <w:proofErr w:type="gramEnd"/>
-      <w:r>
-        <w:fldChar w:fldCharType="begin"/>
-      </w:r>
-      <w:r>
-        <w:instrText xml:space="preserve"> HYPERLINK "https://c.glgoo.top/scholar?" </w:instrText>
-      </w:r>
-      <w:r>
-        <w:fldChar w:fldCharType="separate"/>
-      </w:r>
-      <w:r>
-        <w:rPr>
-          <w:rStyle w:val="a3"/>
-        </w:rPr>
-        <w:t>https://c.glgoo.top/scholar?</w:t>
-      </w:r>
-      <w:r>
-        <w:fldChar w:fldCharType="end"/>
-      </w:r>
-      <w:r>
-        <w:rPr>
-          <w:rFonts w:hint="eastAsia"/>
-        </w:rPr>
-        <w:t>，该</w:t>
-      </w:r>
-      <w:proofErr w:type="gramStart"/>
-      <w:r>
-        <w:rPr>
-          <w:rFonts w:hint="eastAsia"/>
-        </w:rPr>
-        <w:t>网站若</w:t>
-      </w:r>
-      <w:proofErr w:type="gramEnd"/>
-      <w:r>
-        <w:rPr>
-          <w:rFonts w:hint="eastAsia"/>
-        </w:rPr>
-        <w:t>出现不稳定或者域名变更，导致文章查不到，出现“</w:t>
+        <w:t>本网站查找论文使用的网站是谷粉学术</w:t>
+      </w:r>
+      <w:hyperlink r:id="rId6" w:history="1">
+        <w:r>
+          <w:rPr>
+            <w:rStyle w:val="a3"/>
+          </w:rPr>
+          <w:t>https://c.glgoo.top/scholar?</w:t>
+        </w:r>
+      </w:hyperlink>
+      <w:r>
+        <w:rPr>
+          <w:rFonts w:hint="eastAsia"/>
+        </w:rPr>
+        <w:t>，该网站若出现不稳定或者域名变更，导致文章查不到，出现“</w:t>
       </w:r>
       <w:r>
         <w:rPr>
@@ -342,21 +273,7 @@
         <w:rPr>
           <w:rFonts w:hint="eastAsia"/>
         </w:rPr>
-        <w:t>”的报</w:t>
-      </w:r>
-      <w:proofErr w:type="gramStart"/>
-      <w:r>
-        <w:rPr>
-          <w:rFonts w:hint="eastAsia"/>
-        </w:rPr>
-        <w:t>错时请</w:t>
-      </w:r>
-      <w:proofErr w:type="gramEnd"/>
-      <w:r>
-        <w:rPr>
-          <w:rFonts w:hint="eastAsia"/>
-        </w:rPr>
-        <w:t>联系作者。</w:t>
+        <w:t>”的报错时请联系作者。</w:t>
       </w:r>
     </w:p>
     <w:p>
@@ -389,9 +306,6 @@
       <w:pPr>
         <w:spacing w:afterLines="50" w:after="156"/>
         <w:ind w:firstLine="482"/>
-        <w:rPr>
-          <w:rFonts w:hint="eastAsia"/>
-        </w:rPr>
       </w:pPr>
       <w:r>
         <w:rPr>
@@ -438,7 +352,7 @@
         </w:rPr>
         <w:t>在浏览器中输入网址</w:t>
       </w:r>
-      <w:hyperlink r:id="rId5" w:history="1">
+      <w:hyperlink r:id="rId7" w:history="1">
         <w:r>
           <w:t>http://127.0.0.1:8000/processform/home/</w:t>
         </w:r>
@@ -486,7 +400,7 @@
                     <pic:cNvPicPr/>
                   </pic:nvPicPr>
                   <pic:blipFill>
-                    <a:blip r:embed="rId6" cstate="print">
+                    <a:blip r:embed="rId8" cstate="print">
                       <a:extLst>
                         <a:ext uri="{28A0092B-C50C-407E-A947-70E740481C1C}">
                           <a14:useLocalDpi xmlns:a14="http://schemas.microsoft.com/office/drawing/2010/main" val="0"/>
@@ -591,9 +505,6 @@
     <w:p>
       <w:pPr>
         <w:ind w:firstLine="480"/>
-        <w:rPr>
-          <w:rFonts w:hint="eastAsia"/>
-        </w:rPr>
       </w:pPr>
     </w:p>
     <w:p>
@@ -662,7 +573,7 @@
                     <pic:cNvPicPr/>
                   </pic:nvPicPr>
                   <pic:blipFill>
-                    <a:blip r:embed="rId7" cstate="print">
+                    <a:blip r:embed="rId9" cstate="print">
                       <a:extLst>
                         <a:ext uri="{28A0092B-C50C-407E-A947-70E740481C1C}">
                           <a14:useLocalDpi xmlns:a14="http://schemas.microsoft.com/office/drawing/2010/main" val="0"/>
@@ -735,7 +646,7 @@
                     <pic:cNvPicPr/>
                   </pic:nvPicPr>
                   <pic:blipFill>
-                    <a:blip r:embed="rId8" cstate="print">
+                    <a:blip r:embed="rId10" cstate="print">
                       <a:extLst>
                         <a:ext uri="{28A0092B-C50C-407E-A947-70E740481C1C}">
                           <a14:useLocalDpi xmlns:a14="http://schemas.microsoft.com/office/drawing/2010/main" val="0"/>
@@ -807,20 +718,10 @@
         <w:rPr>
           <w:rFonts w:hint="eastAsia"/>
         </w:rPr>
-        <w:t>注意只有搜到的论文才会参与综合得分的计算。另外在此页面暂时有一个</w:t>
-      </w:r>
-      <w:r>
-        <w:rPr>
-          <w:rFonts w:hint="eastAsia"/>
-        </w:rPr>
-        <w:t>bug</w:t>
-      </w:r>
-      <w:r>
-        <w:rPr>
-          <w:rFonts w:hint="eastAsia"/>
-        </w:rPr>
-        <w:t>，就是点击刷新按钮会导致论文信息丢失，所以请不要点击刷新（因为也没什么用）。</w:t>
-      </w:r>
+        <w:t>注意只有搜到的论文才会参与综合得分的计算。</w:t>
+      </w:r>
+      <w:bookmarkStart w:id="0" w:name="_GoBack"/>
+      <w:bookmarkEnd w:id="0"/>
     </w:p>
     <w:p>
       <w:pPr>
@@ -889,7 +790,7 @@
                     <pic:cNvPicPr/>
                   </pic:nvPicPr>
                   <pic:blipFill>
-                    <a:blip r:embed="rId9" cstate="print">
+                    <a:blip r:embed="rId11" cstate="print">
                       <a:extLst>
                         <a:ext uri="{28A0092B-C50C-407E-A947-70E740481C1C}">
                           <a14:useLocalDpi xmlns:a14="http://schemas.microsoft.com/office/drawing/2010/main" val="0"/>
@@ -915,8 +816,6 @@
           </wp:inline>
         </w:drawing>
       </w:r>
-      <w:bookmarkStart w:id="0" w:name="_GoBack"/>
-      <w:bookmarkEnd w:id="0"/>
     </w:p>
     <w:p>
       <w:pPr>
@@ -959,7 +858,7 @@
         </w:rPr>
         <w:t>邮箱：</w:t>
       </w:r>
-      <w:hyperlink r:id="rId10" w:history="1">
+      <w:hyperlink r:id="rId12" w:history="1">
         <w:r>
           <w:rPr>
             <w:rStyle w:val="a3"/>
@@ -978,9 +877,6 @@
     <w:p>
       <w:pPr>
         <w:ind w:firstLine="480"/>
-        <w:rPr>
-          <w:rFonts w:hint="eastAsia"/>
-        </w:rPr>
       </w:pPr>
       <w:r>
         <w:rPr>
@@ -1034,7 +930,7 @@
       </w:pPr>
     </w:pPrDefault>
   </w:docDefaults>
-  <w:latentStyles w:defLockedState="0" w:defUIPriority="99" w:defSemiHidden="0" w:defUnhideWhenUsed="0" w:defQFormat="0" w:count="376">
+  <w:latentStyles w:defLockedState="0" w:defUIPriority="99" w:defSemiHidden="0" w:defUnhideWhenUsed="0" w:defQFormat="0" w:count="377">
     <w:lsdException w:name="Normal" w:uiPriority="0" w:qFormat="1"/>
     <w:lsdException w:name="heading 1" w:uiPriority="9" w:qFormat="1"/>
     <w:lsdException w:name="heading 2" w:semiHidden="1" w:uiPriority="9" w:unhideWhenUsed="1" w:qFormat="1"/>
@@ -1408,6 +1304,7 @@
     <w:lsdException w:name="Hashtag" w:semiHidden="1" w:unhideWhenUsed="1"/>
     <w:lsdException w:name="Unresolved Mention" w:semiHidden="1" w:unhideWhenUsed="1"/>
     <w:lsdException w:name="Smart Link" w:semiHidden="1" w:unhideWhenUsed="1"/>
+    <w:lsdException w:name="Smart Link Error" w:semiHidden="1" w:unhideWhenUsed="1"/>
   </w:latentStyles>
   <w:style w:type="paragraph" w:default="1" w:styleId="a">
     <w:name w:val="Normal"/>

</xml_diff>